<commit_message>
pretty much the end for now
</commit_message>
<xml_diff>
--- a/Acivity Log.docx
+++ b/Acivity Log.docx
@@ -219,8 +219,670 @@
       <w:pPr>
         <w:spacing w:after="0"/>
       </w:pPr>
+    </w:p>
+    <w:p>
+      <w:pPr>
+        <w:spacing w:after="0"/>
+      </w:pPr>
+      <w:r>
+        <w:t>Friday</w:t>
+      </w:r>
+    </w:p>
+    <w:p>
+      <w:pPr>
+        <w:spacing w:after="0"/>
+      </w:pPr>
+      <w:r>
+        <w:lastRenderedPageBreak/>
+        <w:t>Reevaluated relationships</w:t>
+      </w:r>
+    </w:p>
+    <w:p>
+      <w:pPr>
+        <w:spacing w:after="0"/>
+      </w:pPr>
+      <w:r>
+        <w:t>Gave up on an attempt at an adjacency matrix</w:t>
+      </w:r>
+    </w:p>
+    <w:p>
+      <w:pPr>
+        <w:spacing w:after="0"/>
+      </w:pPr>
+      <w:r>
+        <w:t>Tried to get the graphs to display better information</w:t>
+      </w:r>
+    </w:p>
+    <w:p>
+      <w:pPr>
+        <w:spacing w:after="0"/>
+      </w:pPr>
+      <w:r>
+        <w:t>Regrouped animals</w:t>
+      </w:r>
+    </w:p>
+    <w:p>
+      <w:pPr>
+        <w:spacing w:after="0"/>
+      </w:pPr>
+      <w:r>
+        <w:t>Came up with final answer</w:t>
+      </w:r>
+    </w:p>
+    <w:p>
+      <w:pPr>
+        <w:spacing w:after="0"/>
+      </w:pPr>
+    </w:p>
+    <w:p>
+      <w:pPr>
+        <w:spacing w:after="0"/>
+      </w:pPr>
+    </w:p>
+    <w:p>
+      <w:pPr>
+        <w:spacing w:after="0"/>
+      </w:pPr>
+      <w:r>
+        <w:t>Method</w:t>
+      </w:r>
+    </w:p>
+    <w:p>
+      <w:pPr>
+        <w:spacing w:after="0"/>
+      </w:pPr>
+      <w:r>
+        <w:t>Gather data</w:t>
+      </w:r>
+    </w:p>
+    <w:p>
+      <w:pPr>
+        <w:spacing w:after="0"/>
+      </w:pPr>
+      <w:r>
+        <w:t>Filter out duplicates and other columns that aren’t external and internal IPs</w:t>
+      </w:r>
+    </w:p>
+    <w:p>
+      <w:pPr>
+        <w:spacing w:after="0"/>
+      </w:pPr>
+      <w:r>
+        <w:t>Run filtered file through python script that adds up all the times an animal goes to the same place as another animal and outputs it to a text file</w:t>
+      </w:r>
+    </w:p>
+    <w:p>
+      <w:pPr>
+        <w:spacing w:after="0"/>
+      </w:pPr>
+      <w:r>
+        <w:t>Run text file through another script (Hazen Script) that formats that information for the graph software</w:t>
+      </w:r>
+      <w:r>
+        <w:t xml:space="preserve"> (Graphviz)</w:t>
+      </w:r>
+    </w:p>
+    <w:p>
+      <w:pPr>
+        <w:spacing w:after="0"/>
+      </w:pPr>
+      <w:r>
+        <w:t>Run through graph software</w:t>
+      </w:r>
+    </w:p>
+    <w:p>
+      <w:pPr>
+        <w:spacing w:after="0"/>
+      </w:pPr>
+      <w:r>
+        <w:t>Look for clusters in the graph</w:t>
+      </w:r>
+    </w:p>
+    <w:p>
+      <w:pPr>
+        <w:spacing w:after="0"/>
+      </w:pPr>
+      <w:r>
+        <w:t>Clusters represent groups of devices</w:t>
+      </w:r>
+    </w:p>
+    <w:p>
+      <w:pPr>
+        <w:spacing w:after="0"/>
+      </w:pPr>
+      <w:r>
+        <w:t>List off groups</w:t>
+      </w:r>
+    </w:p>
+    <w:p>
+      <w:pPr>
+        <w:spacing w:after="0"/>
+      </w:pPr>
+      <w:r>
+        <w:t>Repeat multiple times for multiple data sets</w:t>
+      </w:r>
+      <w:r>
+        <w:t xml:space="preserve"> </w:t>
+      </w:r>
+    </w:p>
+    <w:p>
+      <w:pPr>
+        <w:spacing w:after="0"/>
+      </w:pPr>
+      <w:r>
+        <w:t>Compare listed groups to determine the true groups</w:t>
+      </w:r>
+    </w:p>
+    <w:p>
+      <w:pPr>
+        <w:spacing w:after="0"/>
+      </w:pPr>
+      <w:r>
+        <w:t>Figure out how many times a device is listed in the same group as another device</w:t>
+      </w:r>
+    </w:p>
+    <w:p>
+      <w:pPr>
+        <w:spacing w:after="0"/>
+      </w:pPr>
+      <w:r>
+        <w:t>Higher correlating devices belong together</w:t>
+      </w:r>
+    </w:p>
+    <w:p>
+      <w:pPr>
+        <w:spacing w:after="0"/>
+      </w:pPr>
+      <w:r>
+        <w:t>Put together final list of groups</w:t>
+      </w:r>
+    </w:p>
+    <w:p>
+      <w:pPr>
+        <w:spacing w:after="0"/>
+      </w:pPr>
+    </w:p>
+    <w:p>
+      <w:pPr>
+        <w:spacing w:after="0"/>
+      </w:pPr>
+      <w:r>
+        <w:t>Final groups decided</w:t>
+      </w:r>
+    </w:p>
+    <w:p>
+      <w:pPr>
+        <w:spacing w:after="0"/>
+      </w:pPr>
+    </w:p>
+    <w:p>
+      <w:pPr>
+        <w:spacing w:after="0"/>
+      </w:pPr>
+      <w:r>
+        <w:t>Catfish</w:t>
+      </w:r>
+    </w:p>
+    <w:p>
+      <w:pPr>
+        <w:spacing w:after="0"/>
+      </w:pPr>
+      <w:r>
+        <w:t>Squirrel</w:t>
+      </w:r>
+    </w:p>
+    <w:p>
+      <w:pPr>
+        <w:spacing w:after="0"/>
+      </w:pPr>
+      <w:r>
+        <w:t>Swan</w:t>
+      </w:r>
+    </w:p>
+    <w:p>
+      <w:pPr>
+        <w:spacing w:after="0"/>
+      </w:pPr>
+      <w:r>
+        <w:t>Dog</w:t>
+      </w:r>
+    </w:p>
+    <w:p>
+      <w:pPr>
+        <w:spacing w:after="0"/>
+      </w:pPr>
+      <w:r>
+        <w:t>Bat</w:t>
+      </w:r>
+    </w:p>
+    <w:p>
+      <w:pPr>
+        <w:spacing w:after="0"/>
+      </w:pPr>
+    </w:p>
+    <w:p>
+      <w:pPr>
+        <w:spacing w:after="0"/>
+      </w:pPr>
+      <w:r>
+        <w:t>Alligator</w:t>
+      </w:r>
+    </w:p>
+    <w:p>
+      <w:pPr>
+        <w:spacing w:after="0"/>
+      </w:pPr>
+      <w:r>
+        <w:t>Elephant</w:t>
+      </w:r>
+    </w:p>
+    <w:p>
+      <w:pPr>
+        <w:spacing w:after="0"/>
+      </w:pPr>
+    </w:p>
+    <w:p>
+      <w:pPr>
+        <w:spacing w:after="0"/>
+      </w:pPr>
+      <w:r>
+        <w:t>Lemming</w:t>
+      </w:r>
+    </w:p>
+    <w:p>
+      <w:pPr>
+        <w:spacing w:after="0"/>
+      </w:pPr>
+      <w:r>
+        <w:t>Cougar</w:t>
+      </w:r>
+    </w:p>
+    <w:p>
+      <w:pPr>
+        <w:spacing w:after="0"/>
+      </w:pPr>
+      <w:r>
+        <w:t>Fox</w:t>
+      </w:r>
+    </w:p>
+    <w:p>
+      <w:pPr>
+        <w:spacing w:after="0"/>
+      </w:pPr>
+      <w:r>
+        <w:t>Camel</w:t>
+      </w:r>
+    </w:p>
+    <w:p>
+      <w:pPr>
+        <w:spacing w:after="0"/>
+      </w:pPr>
+    </w:p>
+    <w:p>
+      <w:pPr>
+        <w:spacing w:after="0"/>
+      </w:pPr>
+      <w:r>
+        <w:t>Bear</w:t>
+      </w:r>
+    </w:p>
+    <w:p>
+      <w:pPr>
+        <w:spacing w:after="0"/>
+      </w:pPr>
+      <w:r>
+        <w:t>Pelican</w:t>
+      </w:r>
+    </w:p>
+    <w:p>
+      <w:pPr>
+        <w:spacing w:after="0"/>
+      </w:pPr>
+      <w:r>
+        <w:lastRenderedPageBreak/>
+        <w:t>Snake</w:t>
+      </w:r>
+    </w:p>
+    <w:p>
+      <w:pPr>
+        <w:spacing w:after="0"/>
+      </w:pPr>
+    </w:p>
+    <w:p>
+      <w:pPr>
+        <w:spacing w:after="0"/>
+      </w:pPr>
+      <w:r>
+        <w:t xml:space="preserve">Anaconda </w:t>
+      </w:r>
+    </w:p>
+    <w:p>
+      <w:pPr>
+        <w:spacing w:after="0"/>
+      </w:pPr>
+      <w:r>
+        <w:t>Stork</w:t>
+      </w:r>
+    </w:p>
+    <w:p>
+      <w:pPr>
+        <w:spacing w:after="0"/>
+      </w:pPr>
+      <w:r>
+        <w:t>Tortoise</w:t>
+      </w:r>
+    </w:p>
+    <w:p>
+      <w:pPr>
+        <w:spacing w:after="0"/>
+      </w:pPr>
+      <w:r>
+        <w:t>Wombat</w:t>
+      </w:r>
+    </w:p>
+    <w:p>
+      <w:pPr>
+        <w:spacing w:after="0"/>
+      </w:pPr>
+      <w:r>
+        <w:t>Lynx</w:t>
+      </w:r>
+    </w:p>
+    <w:p>
+      <w:pPr>
+        <w:spacing w:after="0"/>
+      </w:pPr>
+    </w:p>
+    <w:p>
+      <w:pPr>
+        <w:spacing w:after="0"/>
+      </w:pPr>
+      <w:r>
+        <w:t>Dragon</w:t>
+      </w:r>
+    </w:p>
+    <w:p>
+      <w:pPr>
+        <w:spacing w:after="0"/>
+      </w:pPr>
+      <w:r>
+        <w:t>Crow</w:t>
+      </w:r>
+    </w:p>
+    <w:p>
+      <w:pPr>
+        <w:spacing w:after="0"/>
+      </w:pPr>
+      <w:r>
+        <w:t>Antelope</w:t>
+      </w:r>
+    </w:p>
+    <w:p>
+      <w:pPr>
+        <w:spacing w:after="0"/>
+      </w:pPr>
+      <w:r>
+        <w:t>Porcupine</w:t>
+      </w:r>
+    </w:p>
+    <w:p>
+      <w:pPr>
+        <w:spacing w:after="0"/>
+      </w:pPr>
+      <w:r>
+        <w:t>Baboon</w:t>
+      </w:r>
+    </w:p>
+    <w:p>
+      <w:pPr>
+        <w:spacing w:after="0"/>
+      </w:pPr>
+      <w:r>
+        <w:t>Anteater</w:t>
+      </w:r>
+    </w:p>
+    <w:p>
+      <w:pPr>
+        <w:spacing w:after="0"/>
+      </w:pPr>
+    </w:p>
+    <w:p>
+      <w:pPr>
+        <w:spacing w:after="0"/>
+      </w:pPr>
+      <w:r>
+        <w:t>Rat</w:t>
+      </w:r>
+    </w:p>
+    <w:p>
+      <w:pPr>
+        <w:spacing w:after="0"/>
+      </w:pPr>
+      <w:r>
+        <w:t>Ant</w:t>
+      </w:r>
+    </w:p>
+    <w:p>
+      <w:pPr>
+        <w:spacing w:after="0"/>
+      </w:pPr>
+      <w:r>
+        <w:t>Goose</w:t>
+      </w:r>
+    </w:p>
+    <w:p>
+      <w:pPr>
+        <w:spacing w:after="0"/>
+      </w:pPr>
+      <w:r>
+        <w:t>Opossum</w:t>
+      </w:r>
+    </w:p>
+    <w:p>
+      <w:pPr>
+        <w:spacing w:after="0"/>
+      </w:pPr>
+      <w:r>
+        <w:t>Otter</w:t>
+      </w:r>
+    </w:p>
+    <w:p>
+      <w:pPr>
+        <w:spacing w:after="0"/>
+      </w:pPr>
+      <w:r>
+        <w:t>Lizard</w:t>
+      </w:r>
+    </w:p>
+    <w:p>
+      <w:pPr>
+        <w:spacing w:after="0"/>
+      </w:pPr>
+    </w:p>
+    <w:p>
+      <w:pPr>
+        <w:spacing w:after="0"/>
+      </w:pPr>
+      <w:r>
+        <w:t>Cat</w:t>
+      </w:r>
+    </w:p>
+    <w:p>
+      <w:pPr>
+        <w:spacing w:after="0"/>
+      </w:pPr>
+      <w:r>
+        <w:t>Crocodile</w:t>
+      </w:r>
+    </w:p>
+    <w:p>
+      <w:pPr>
+        <w:spacing w:after="0"/>
+      </w:pPr>
+      <w:r>
+        <w:t>Parrot</w:t>
+      </w:r>
+    </w:p>
+    <w:p>
+      <w:pPr>
+        <w:spacing w:after="0"/>
+      </w:pPr>
+      <w:r>
+        <w:t>Badger</w:t>
+      </w:r>
+    </w:p>
+    <w:p>
+      <w:pPr>
+        <w:spacing w:after="0"/>
+      </w:pPr>
+      <w:r>
+        <w:t>Ferret</w:t>
+      </w:r>
+    </w:p>
+    <w:p>
+      <w:pPr>
+        <w:spacing w:after="0"/>
+      </w:pPr>
+      <w:r>
+        <w:t>Stork</w:t>
+      </w:r>
+    </w:p>
+    <w:p>
+      <w:pPr>
+        <w:spacing w:after="0"/>
+      </w:pPr>
+      <w:r>
+        <w:t>Lion</w:t>
+      </w:r>
+    </w:p>
+    <w:p>
+      <w:pPr>
+        <w:spacing w:after="0"/>
+      </w:pPr>
+      <w:r>
+        <w:t>Eagle</w:t>
+      </w:r>
+    </w:p>
+    <w:p>
+      <w:pPr>
+        <w:spacing w:after="0"/>
+      </w:pPr>
+      <w:r>
+        <w:t>Hare</w:t>
+      </w:r>
+    </w:p>
+    <w:p>
+      <w:pPr>
+        <w:spacing w:after="0"/>
+      </w:pPr>
+      <w:r>
+        <w:t>Wallaby</w:t>
+      </w:r>
+    </w:p>
+    <w:p>
+      <w:pPr>
+        <w:spacing w:after="0"/>
+      </w:pPr>
+      <w:r>
+        <w:t>Sheep</w:t>
+      </w:r>
+    </w:p>
+    <w:p>
+      <w:pPr>
+        <w:spacing w:after="0"/>
+      </w:pPr>
+    </w:p>
+    <w:p>
+      <w:pPr>
+        <w:spacing w:after="0"/>
+      </w:pPr>
+      <w:r>
+        <w:t>Sea lion</w:t>
+      </w:r>
+    </w:p>
+    <w:p>
+      <w:pPr>
+        <w:spacing w:after="0"/>
+      </w:pPr>
+      <w:r>
+        <w:t>Spider</w:t>
+      </w:r>
+    </w:p>
+    <w:p>
+      <w:pPr>
+        <w:spacing w:after="0"/>
+      </w:pPr>
+      <w:r>
+        <w:t>Owl</w:t>
+      </w:r>
+    </w:p>
+    <w:p>
+      <w:pPr>
+        <w:spacing w:after="0"/>
+      </w:pPr>
+      <w:r>
+        <w:t>Cheetah</w:t>
+      </w:r>
+    </w:p>
+    <w:p>
+      <w:pPr>
+        <w:spacing w:after="0"/>
+      </w:pPr>
+      <w:r>
+        <w:t>Cow</w:t>
+      </w:r>
+    </w:p>
+    <w:p>
+      <w:pPr>
+        <w:spacing w:after="0"/>
+      </w:pPr>
+      <w:r>
+        <w:t>Hyena</w:t>
+      </w:r>
+    </w:p>
+    <w:p>
+      <w:pPr>
+        <w:spacing w:after="0"/>
+      </w:pPr>
+    </w:p>
+    <w:p>
+      <w:pPr>
+        <w:spacing w:after="0"/>
+      </w:pPr>
+      <w:r>
+        <w:t>Possible defenses</w:t>
+      </w:r>
+    </w:p>
+    <w:p>
+      <w:pPr>
+        <w:spacing w:after="0"/>
+      </w:pPr>
+      <w:r>
+        <w:lastRenderedPageBreak/>
+        <w:t xml:space="preserve">We noticed that we had a rather difficult time due to there being an excess of extra devices (phones/tablets). We had a hard time figuring out if groups were part of a project or just someone’s devices doing automatic things. </w:t>
+      </w:r>
+      <w:r>
+        <w:t xml:space="preserve">With this in mind it might be possible to use an excess of extra devices to generate distracting traffic. This will make it more difficult to find the important stuff. </w:t>
+      </w:r>
+      <w:r>
+        <w:t>You could also possibly send your data around to multiple different places rather than sending it all directly to where you want it to go. This will make it difficult to identify relationships between external IPs. You could also use a VPN. This wil</w:t>
+      </w:r>
+      <w:r>
+        <w:t>l hide the external IP. The</w:t>
+      </w:r>
+      <w:r>
+        <w:t xml:space="preserve"> problem with this is that we think a VPN might be breakable. </w:t>
+      </w:r>
+      <w:r>
+        <w:t xml:space="preserve">You could potentially fix this problem by sending out a constant steady stream of data. This will make it difficult to find any correlation between anything, but it takes up a lot of bandwidth and data. </w:t>
+      </w:r>
       <w:bookmarkStart w:id="0" w:name="_GoBack"/>
       <w:bookmarkEnd w:id="0"/>
+    </w:p>
+    <w:p>
+      <w:pPr>
+        <w:spacing w:after="0"/>
+      </w:pPr>
     </w:p>
     <w:sectPr>
       <w:pgSz w:w="12240" w:h="15840"/>

</xml_diff>